<commit_message>
Thay đổi bảng ghi nhận thay đổi tài liệu
</commit_message>
<xml_diff>
--- a/DoAnMonHoc/37_1241310_1241315_1241335_1241393_1241444/TaiLieuMoHinhHoaYeuCau/SRS.docx
+++ b/DoAnMonHoc/37_1241310_1241315_1241335_1241393_1241444/TaiLieuMoHinhHoaYeuCau/SRS.docx
@@ -259,20 +259,8 @@
           <w:sz w:val="40"/>
           <w:szCs w:val="26"/>
         </w:rPr>
-        <w:t xml:space="preserve">Tài liệu: </w:t>
-      </w:r>
-      <w:r>
-        <w:rPr>
-          <w:rFonts w:ascii="Times New Roman" w:hAnsi="Times New Roman" w:cs="Times New Roman"/>
-          <w:b/>
-          <w:color w:val="000000" w:themeColor="text1"/>
-          <w:sz w:val="40"/>
-          <w:szCs w:val="26"/>
-        </w:rPr>
-        <w:t>Đặc tả yêu cầu</w:t>
-      </w:r>
-      <w:bookmarkStart w:id="3" w:name="_GoBack"/>
-      <w:bookmarkEnd w:id="3"/>
+        <w:t>Tài liệu: Đặc tả yêu cầu</w:t>
+      </w:r>
     </w:p>
     <w:p>
       <w:pPr>
@@ -644,8 +632,8 @@
         </w:rPr>
         <w:t>TP HCM – 2013</w:t>
       </w:r>
-      <w:bookmarkStart w:id="4" w:name="_Toc351574582"/>
-      <w:bookmarkStart w:id="5" w:name="_Toc352624857"/>
+      <w:bookmarkStart w:id="3" w:name="_Toc351574582"/>
+      <w:bookmarkStart w:id="4" w:name="_Toc352624857"/>
     </w:p>
     <w:p>
       <w:pPr>
@@ -661,16 +649,16 @@
           <w:szCs w:val="26"/>
         </w:rPr>
       </w:pPr>
-      <w:bookmarkStart w:id="6" w:name="_Toc371951656"/>
-      <w:bookmarkStart w:id="7" w:name="_Toc375099073"/>
-      <w:bookmarkStart w:id="8" w:name="_Toc375099352"/>
-      <w:bookmarkStart w:id="9" w:name="_Toc375130075"/>
-      <w:bookmarkStart w:id="10" w:name="_Toc379237452"/>
-      <w:bookmarkStart w:id="11" w:name="_Toc379272139"/>
-      <w:bookmarkStart w:id="12" w:name="_Toc380066018"/>
-      <w:bookmarkStart w:id="13" w:name="_Toc380066119"/>
+      <w:bookmarkStart w:id="5" w:name="_Toc371951656"/>
+      <w:bookmarkStart w:id="6" w:name="_Toc375099073"/>
+      <w:bookmarkStart w:id="7" w:name="_Toc375099352"/>
+      <w:bookmarkStart w:id="8" w:name="_Toc375130075"/>
+      <w:bookmarkStart w:id="9" w:name="_Toc379237452"/>
+      <w:bookmarkStart w:id="10" w:name="_Toc379272139"/>
+      <w:bookmarkStart w:id="11" w:name="_Toc380066018"/>
+      <w:bookmarkStart w:id="12" w:name="_Toc380066119"/>
+      <w:bookmarkEnd w:id="3"/>
       <w:bookmarkEnd w:id="4"/>
-      <w:bookmarkEnd w:id="5"/>
       <w:r>
         <w:rPr>
           <w:rFonts w:cs="Times New Roman"/>
@@ -707,6 +695,7 @@
         <w:sym w:font="Wingdings" w:char="F09B"/>
       </w:r>
       <w:bookmarkEnd w:id="2"/>
+      <w:bookmarkEnd w:id="5"/>
       <w:bookmarkEnd w:id="6"/>
       <w:bookmarkEnd w:id="7"/>
       <w:bookmarkEnd w:id="8"/>
@@ -714,7 +703,6 @@
       <w:bookmarkEnd w:id="10"/>
       <w:bookmarkEnd w:id="11"/>
       <w:bookmarkEnd w:id="12"/>
-      <w:bookmarkEnd w:id="13"/>
     </w:p>
     <w:p>
       <w:pPr>
@@ -4527,13 +4515,13 @@
           <w:sz w:val="44"/>
         </w:rPr>
       </w:pPr>
-      <w:bookmarkStart w:id="14" w:name="_Toc372555974"/>
-      <w:bookmarkStart w:id="15" w:name="_Toc376789128"/>
-      <w:bookmarkStart w:id="16" w:name="_Toc376939456"/>
-      <w:bookmarkStart w:id="17" w:name="_Toc380066019"/>
-      <w:bookmarkStart w:id="18" w:name="_Toc380066120"/>
-      <w:bookmarkStart w:id="19" w:name="_Toc371951662"/>
-      <w:bookmarkStart w:id="20" w:name="_Toc379272140"/>
+      <w:bookmarkStart w:id="13" w:name="_Toc372555974"/>
+      <w:bookmarkStart w:id="14" w:name="_Toc376789128"/>
+      <w:bookmarkStart w:id="15" w:name="_Toc376939456"/>
+      <w:bookmarkStart w:id="16" w:name="_Toc380066019"/>
+      <w:bookmarkStart w:id="17" w:name="_Toc380066120"/>
+      <w:bookmarkStart w:id="18" w:name="_Toc371951662"/>
+      <w:bookmarkStart w:id="19" w:name="_Toc379272140"/>
       <w:r>
         <w:rPr>
           <w:rFonts w:cs="Times New Roman"/>
@@ -4542,11 +4530,11 @@
         <w:lastRenderedPageBreak/>
         <w:t>BẢNG GHI NHẬN THAY ĐỔI DỮ LIỆU</w:t>
       </w:r>
+      <w:bookmarkEnd w:id="13"/>
       <w:bookmarkEnd w:id="14"/>
       <w:bookmarkEnd w:id="15"/>
       <w:bookmarkEnd w:id="16"/>
       <w:bookmarkEnd w:id="17"/>
-      <w:bookmarkEnd w:id="18"/>
     </w:p>
     <w:tbl>
       <w:tblPr>
@@ -5153,6 +5141,15 @@
                 <w:szCs w:val="26"/>
               </w:rPr>
             </w:pPr>
+            <w:r>
+              <w:rPr>
+                <w:rFonts w:ascii="Times New Roman" w:hAnsi="Times New Roman" w:cs="Times New Roman"/>
+                <w:color w:val="000000"/>
+                <w:sz w:val="26"/>
+                <w:szCs w:val="26"/>
+              </w:rPr>
+              <w:t>06/02/2014</w:t>
+            </w:r>
           </w:p>
         </w:tc>
         <w:tc>
@@ -5176,6 +5173,15 @@
                 <w:szCs w:val="26"/>
               </w:rPr>
             </w:pPr>
+            <w:r>
+              <w:rPr>
+                <w:rFonts w:ascii="Times New Roman" w:hAnsi="Times New Roman" w:cs="Times New Roman"/>
+                <w:color w:val="000000"/>
+                <w:sz w:val="26"/>
+                <w:szCs w:val="26"/>
+              </w:rPr>
+              <w:t>1.0</w:t>
+            </w:r>
           </w:p>
         </w:tc>
         <w:tc>
@@ -5200,6 +5206,15 @@
                 <w:szCs w:val="26"/>
               </w:rPr>
             </w:pPr>
+            <w:r>
+              <w:rPr>
+                <w:rFonts w:ascii="Times New Roman" w:hAnsi="Times New Roman" w:cs="Times New Roman"/>
+                <w:color w:val="000000"/>
+                <w:sz w:val="26"/>
+                <w:szCs w:val="26"/>
+              </w:rPr>
+              <w:t>Một số giao diện chính</w:t>
+            </w:r>
           </w:p>
         </w:tc>
         <w:tc>
@@ -5222,6 +5237,345 @@
                 <w:szCs w:val="26"/>
               </w:rPr>
             </w:pPr>
+            <w:r>
+              <w:rPr>
+                <w:rFonts w:ascii="Times New Roman" w:hAnsi="Times New Roman" w:cs="Times New Roman"/>
+                <w:color w:val="000000"/>
+                <w:sz w:val="26"/>
+                <w:szCs w:val="26"/>
+              </w:rPr>
+              <w:t>Đàm Thiệu Quang</w:t>
+            </w:r>
+          </w:p>
+        </w:tc>
+      </w:tr>
+      <w:tr>
+        <w:trPr>
+          <w:trHeight w:val="432"/>
+        </w:trPr>
+        <w:tc>
+          <w:tcPr>
+            <w:tcW w:w="720" w:type="pct"/>
+            <w:tcBorders>
+              <w:top w:val="single" w:sz="4" w:space="0" w:color="000000"/>
+              <w:left w:val="single" w:sz="4" w:space="0" w:color="000000"/>
+              <w:bottom w:val="single" w:sz="4" w:space="0" w:color="000000"/>
+              <w:right w:val="single" w:sz="4" w:space="0" w:color="000000"/>
+            </w:tcBorders>
+            <w:vAlign w:val="center"/>
+          </w:tcPr>
+          <w:p>
+            <w:pPr>
+              <w:spacing w:before="60" w:after="60" w:line="240" w:lineRule="auto"/>
+              <w:jc w:val="center"/>
+              <w:rPr>
+                <w:rFonts w:ascii="Times New Roman" w:hAnsi="Times New Roman" w:cs="Times New Roman"/>
+                <w:color w:val="000000"/>
+                <w:sz w:val="26"/>
+                <w:szCs w:val="26"/>
+              </w:rPr>
+            </w:pPr>
+            <w:r>
+              <w:rPr>
+                <w:rFonts w:ascii="Times New Roman" w:hAnsi="Times New Roman" w:cs="Times New Roman"/>
+                <w:color w:val="000000"/>
+                <w:sz w:val="26"/>
+                <w:szCs w:val="26"/>
+              </w:rPr>
+              <w:t>11/02/2014</w:t>
+            </w:r>
+          </w:p>
+        </w:tc>
+        <w:tc>
+          <w:tcPr>
+            <w:tcW w:w="757" w:type="pct"/>
+            <w:tcBorders>
+              <w:top w:val="single" w:sz="4" w:space="0" w:color="000000"/>
+              <w:left w:val="single" w:sz="4" w:space="0" w:color="000000"/>
+              <w:bottom w:val="single" w:sz="4" w:space="0" w:color="000000"/>
+              <w:right w:val="single" w:sz="4" w:space="0" w:color="auto"/>
+            </w:tcBorders>
+            <w:vAlign w:val="center"/>
+          </w:tcPr>
+          <w:p>
+            <w:pPr>
+              <w:spacing w:before="60" w:after="60" w:line="240" w:lineRule="auto"/>
+              <w:rPr>
+                <w:rFonts w:ascii="Times New Roman" w:hAnsi="Times New Roman" w:cs="Times New Roman"/>
+                <w:color w:val="000000"/>
+                <w:sz w:val="26"/>
+                <w:szCs w:val="26"/>
+              </w:rPr>
+            </w:pPr>
+            <w:r>
+              <w:rPr>
+                <w:rFonts w:ascii="Times New Roman" w:hAnsi="Times New Roman" w:cs="Times New Roman"/>
+                <w:color w:val="000000"/>
+                <w:sz w:val="26"/>
+                <w:szCs w:val="26"/>
+              </w:rPr>
+              <w:t>1.0</w:t>
+            </w:r>
+          </w:p>
+        </w:tc>
+        <w:tc>
+          <w:tcPr>
+            <w:tcW w:w="1761" w:type="pct"/>
+            <w:tcBorders>
+              <w:top w:val="single" w:sz="4" w:space="0" w:color="000000"/>
+              <w:left w:val="single" w:sz="4" w:space="0" w:color="auto"/>
+              <w:bottom w:val="single" w:sz="4" w:space="0" w:color="000000"/>
+              <w:right w:val="single" w:sz="4" w:space="0" w:color="000000"/>
+            </w:tcBorders>
+            <w:shd w:val="clear" w:color="auto" w:fill="auto"/>
+            <w:vAlign w:val="center"/>
+          </w:tcPr>
+          <w:p>
+            <w:pPr>
+              <w:spacing w:before="60" w:after="60" w:line="240" w:lineRule="auto"/>
+              <w:rPr>
+                <w:rFonts w:ascii="Times New Roman" w:hAnsi="Times New Roman" w:cs="Times New Roman"/>
+                <w:color w:val="000000"/>
+                <w:sz w:val="26"/>
+                <w:szCs w:val="26"/>
+              </w:rPr>
+            </w:pPr>
+            <w:r>
+              <w:rPr>
+                <w:rFonts w:ascii="Times New Roman" w:hAnsi="Times New Roman" w:cs="Times New Roman"/>
+                <w:color w:val="000000"/>
+                <w:sz w:val="26"/>
+                <w:szCs w:val="26"/>
+              </w:rPr>
+              <w:t>Góp ý chỉnh sửa mục 2, 3 và 4</w:t>
+            </w:r>
+          </w:p>
+        </w:tc>
+        <w:tc>
+          <w:tcPr>
+            <w:tcW w:w="1762" w:type="pct"/>
+            <w:tcBorders>
+              <w:top w:val="single" w:sz="4" w:space="0" w:color="000000"/>
+              <w:left w:val="single" w:sz="4" w:space="0" w:color="auto"/>
+              <w:bottom w:val="single" w:sz="4" w:space="0" w:color="000000"/>
+              <w:right w:val="single" w:sz="4" w:space="0" w:color="000000"/>
+            </w:tcBorders>
+          </w:tcPr>
+          <w:p>
+            <w:pPr>
+              <w:spacing w:before="60" w:after="60" w:line="240" w:lineRule="auto"/>
+              <w:rPr>
+                <w:rFonts w:ascii="Times New Roman" w:hAnsi="Times New Roman" w:cs="Times New Roman"/>
+                <w:color w:val="000000"/>
+                <w:sz w:val="26"/>
+                <w:szCs w:val="26"/>
+              </w:rPr>
+            </w:pPr>
+            <w:r>
+              <w:rPr>
+                <w:rFonts w:ascii="Times New Roman" w:hAnsi="Times New Roman" w:cs="Times New Roman"/>
+                <w:color w:val="000000"/>
+                <w:sz w:val="26"/>
+                <w:szCs w:val="26"/>
+              </w:rPr>
+              <w:t>Nguyễn Ngọc Bình</w:t>
+            </w:r>
+          </w:p>
+          <w:p>
+            <w:pPr>
+              <w:spacing w:before="60" w:after="60" w:line="240" w:lineRule="auto"/>
+              <w:rPr>
+                <w:rFonts w:ascii="Times New Roman" w:hAnsi="Times New Roman" w:cs="Times New Roman"/>
+                <w:color w:val="000000"/>
+                <w:sz w:val="26"/>
+                <w:szCs w:val="26"/>
+              </w:rPr>
+            </w:pPr>
+            <w:r>
+              <w:rPr>
+                <w:rFonts w:ascii="Times New Roman" w:hAnsi="Times New Roman" w:cs="Times New Roman"/>
+                <w:color w:val="000000"/>
+                <w:sz w:val="26"/>
+                <w:szCs w:val="26"/>
+              </w:rPr>
+              <w:t>Trần Quang Hậu</w:t>
+            </w:r>
+          </w:p>
+          <w:p>
+            <w:pPr>
+              <w:spacing w:before="60" w:after="60" w:line="240" w:lineRule="auto"/>
+              <w:rPr>
+                <w:rFonts w:ascii="Times New Roman" w:hAnsi="Times New Roman" w:cs="Times New Roman"/>
+                <w:color w:val="000000"/>
+                <w:sz w:val="26"/>
+                <w:szCs w:val="26"/>
+              </w:rPr>
+            </w:pPr>
+            <w:r>
+              <w:rPr>
+                <w:rFonts w:ascii="Times New Roman" w:hAnsi="Times New Roman" w:cs="Times New Roman"/>
+                <w:color w:val="000000"/>
+                <w:sz w:val="26"/>
+                <w:szCs w:val="26"/>
+              </w:rPr>
+              <w:t>Trương Thành Chân</w:t>
+            </w:r>
+          </w:p>
+          <w:p>
+            <w:pPr>
+              <w:spacing w:before="60" w:after="60" w:line="240" w:lineRule="auto"/>
+              <w:rPr>
+                <w:rFonts w:ascii="Times New Roman" w:hAnsi="Times New Roman" w:cs="Times New Roman"/>
+                <w:color w:val="000000"/>
+                <w:sz w:val="26"/>
+                <w:szCs w:val="26"/>
+              </w:rPr>
+            </w:pPr>
+            <w:r>
+              <w:rPr>
+                <w:rFonts w:ascii="Times New Roman" w:hAnsi="Times New Roman" w:cs="Times New Roman"/>
+                <w:color w:val="000000"/>
+                <w:sz w:val="26"/>
+                <w:szCs w:val="26"/>
+              </w:rPr>
+              <w:t>Nguyễn Thị Yến</w:t>
+            </w:r>
+          </w:p>
+        </w:tc>
+      </w:tr>
+      <w:tr>
+        <w:trPr>
+          <w:trHeight w:val="432"/>
+        </w:trPr>
+        <w:tc>
+          <w:tcPr>
+            <w:tcW w:w="720" w:type="pct"/>
+            <w:tcBorders>
+              <w:top w:val="single" w:sz="4" w:space="0" w:color="000000"/>
+              <w:left w:val="single" w:sz="4" w:space="0" w:color="000000"/>
+              <w:bottom w:val="single" w:sz="4" w:space="0" w:color="000000"/>
+              <w:right w:val="single" w:sz="4" w:space="0" w:color="000000"/>
+            </w:tcBorders>
+            <w:vAlign w:val="center"/>
+          </w:tcPr>
+          <w:p>
+            <w:pPr>
+              <w:spacing w:before="60" w:after="60" w:line="240" w:lineRule="auto"/>
+              <w:jc w:val="center"/>
+              <w:rPr>
+                <w:rFonts w:ascii="Times New Roman" w:hAnsi="Times New Roman" w:cs="Times New Roman"/>
+                <w:color w:val="000000"/>
+                <w:sz w:val="26"/>
+                <w:szCs w:val="26"/>
+              </w:rPr>
+            </w:pPr>
+            <w:r>
+              <w:rPr>
+                <w:rFonts w:ascii="Times New Roman" w:hAnsi="Times New Roman" w:cs="Times New Roman"/>
+                <w:color w:val="000000"/>
+                <w:sz w:val="26"/>
+                <w:szCs w:val="26"/>
+              </w:rPr>
+              <w:t>13/02/2014</w:t>
+            </w:r>
+          </w:p>
+        </w:tc>
+        <w:tc>
+          <w:tcPr>
+            <w:tcW w:w="757" w:type="pct"/>
+            <w:tcBorders>
+              <w:top w:val="single" w:sz="4" w:space="0" w:color="000000"/>
+              <w:left w:val="single" w:sz="4" w:space="0" w:color="000000"/>
+              <w:bottom w:val="single" w:sz="4" w:space="0" w:color="000000"/>
+              <w:right w:val="single" w:sz="4" w:space="0" w:color="auto"/>
+            </w:tcBorders>
+            <w:vAlign w:val="center"/>
+          </w:tcPr>
+          <w:p>
+            <w:pPr>
+              <w:spacing w:before="60" w:after="60" w:line="240" w:lineRule="auto"/>
+              <w:rPr>
+                <w:rFonts w:ascii="Times New Roman" w:hAnsi="Times New Roman" w:cs="Times New Roman"/>
+                <w:color w:val="000000"/>
+                <w:sz w:val="26"/>
+                <w:szCs w:val="26"/>
+              </w:rPr>
+            </w:pPr>
+            <w:r>
+              <w:rPr>
+                <w:rFonts w:ascii="Times New Roman" w:hAnsi="Times New Roman" w:cs="Times New Roman"/>
+                <w:color w:val="000000"/>
+                <w:sz w:val="26"/>
+                <w:szCs w:val="26"/>
+              </w:rPr>
+              <w:t>1.0</w:t>
+            </w:r>
+          </w:p>
+        </w:tc>
+        <w:tc>
+          <w:tcPr>
+            <w:tcW w:w="1761" w:type="pct"/>
+            <w:tcBorders>
+              <w:top w:val="single" w:sz="4" w:space="0" w:color="000000"/>
+              <w:left w:val="single" w:sz="4" w:space="0" w:color="auto"/>
+              <w:bottom w:val="single" w:sz="4" w:space="0" w:color="000000"/>
+              <w:right w:val="single" w:sz="4" w:space="0" w:color="000000"/>
+            </w:tcBorders>
+            <w:shd w:val="clear" w:color="auto" w:fill="auto"/>
+            <w:vAlign w:val="center"/>
+          </w:tcPr>
+          <w:p>
+            <w:pPr>
+              <w:spacing w:before="60" w:after="60" w:line="240" w:lineRule="auto"/>
+              <w:rPr>
+                <w:rFonts w:ascii="Times New Roman" w:hAnsi="Times New Roman" w:cs="Times New Roman"/>
+                <w:color w:val="000000"/>
+                <w:sz w:val="26"/>
+                <w:szCs w:val="26"/>
+              </w:rPr>
+            </w:pPr>
+            <w:r>
+              <w:rPr>
+                <w:rFonts w:ascii="Times New Roman" w:hAnsi="Times New Roman" w:cs="Times New Roman"/>
+                <w:color w:val="000000"/>
+                <w:sz w:val="26"/>
+                <w:szCs w:val="26"/>
+              </w:rPr>
+              <w:t>Định dạng văn bản</w:t>
+            </w:r>
+          </w:p>
+        </w:tc>
+        <w:tc>
+          <w:tcPr>
+            <w:tcW w:w="1762" w:type="pct"/>
+            <w:tcBorders>
+              <w:top w:val="single" w:sz="4" w:space="0" w:color="000000"/>
+              <w:left w:val="single" w:sz="4" w:space="0" w:color="auto"/>
+              <w:bottom w:val="single" w:sz="4" w:space="0" w:color="000000"/>
+              <w:right w:val="single" w:sz="4" w:space="0" w:color="000000"/>
+            </w:tcBorders>
+          </w:tcPr>
+          <w:p>
+            <w:pPr>
+              <w:spacing w:before="60" w:after="60" w:line="240" w:lineRule="auto"/>
+              <w:rPr>
+                <w:rFonts w:ascii="Times New Roman" w:hAnsi="Times New Roman" w:cs="Times New Roman"/>
+                <w:color w:val="000000"/>
+                <w:sz w:val="26"/>
+                <w:szCs w:val="26"/>
+              </w:rPr>
+            </w:pPr>
+            <w:r>
+              <w:rPr>
+                <w:rFonts w:ascii="Times New Roman" w:hAnsi="Times New Roman" w:cs="Times New Roman"/>
+                <w:color w:val="000000"/>
+                <w:sz w:val="26"/>
+                <w:szCs w:val="26"/>
+              </w:rPr>
+              <w:t>Trần Quang Hậu</w:t>
+            </w:r>
+            <w:bookmarkStart w:id="20" w:name="_GoBack"/>
+            <w:bookmarkEnd w:id="20"/>
           </w:p>
         </w:tc>
       </w:tr>
@@ -5273,8 +5627,8 @@
         </w:rPr>
         <w:t>.</w:t>
       </w:r>
+      <w:bookmarkEnd w:id="18"/>
       <w:bookmarkEnd w:id="19"/>
-      <w:bookmarkEnd w:id="20"/>
       <w:bookmarkEnd w:id="21"/>
     </w:p>
     <w:p>
@@ -19026,7 +19380,7 @@
 </file>
 
 <file path=customXml/itemProps1.xml><?xml version="1.0" encoding="utf-8"?>
-<ds:datastoreItem xmlns:ds="http://schemas.openxmlformats.org/officeDocument/2006/customXml" ds:itemID="{587B4F45-5058-451B-9F9E-4ADA2B25BBDD}">
+<ds:datastoreItem xmlns:ds="http://schemas.openxmlformats.org/officeDocument/2006/customXml" ds:itemID="{F757A8F9-7485-4B85-B334-E630D456707B}">
   <ds:schemaRefs>
     <ds:schemaRef ds:uri="http://schemas.openxmlformats.org/officeDocument/2006/bibliography"/>
   </ds:schemaRefs>

</xml_diff>